<commit_message>
Fixed minor errors in coding workshop 6 and 5b
</commit_message>
<xml_diff>
--- a/textbook-source/static/templates/cw5b_solution.docx
+++ b/textbook-source/static/templates/cw5b_solution.docx
@@ -1,6 +1,6 @@
 
 <file path=word/document.xml><?xml version="1.0" encoding="utf-8"?>
-<w:document xmlns:wpc="http://schemas.microsoft.com/office/word/2010/wordprocessingCanvas" xmlns:cx="http://schemas.microsoft.com/office/drawing/2014/chartex" xmlns:cx1="http://schemas.microsoft.com/office/drawing/2015/9/8/chartex" xmlns:cx2="http://schemas.microsoft.com/office/drawing/2015/10/21/chartex" xmlns:cx3="http://schemas.microsoft.com/office/drawing/2016/5/9/chartex" xmlns:cx4="http://schemas.microsoft.com/office/drawing/2016/5/10/chartex" xmlns:cx5="http://schemas.microsoft.com/office/drawing/2016/5/11/chartex" xmlns:cx6="http://schemas.microsoft.com/office/drawing/2016/5/12/chartex" xmlns:cx7="http://schemas.microsoft.com/office/drawing/2016/5/13/chartex" xmlns:cx8="http://schemas.microsoft.com/office/drawing/2016/5/14/chartex" xmlns:mc="http://schemas.openxmlformats.org/markup-compatibility/2006" xmlns:aink="http://schemas.microsoft.com/office/drawing/2016/ink" xmlns:am3d="http://schemas.microsoft.com/office/drawing/2017/model3d" xmlns:o="urn:schemas-microsoft-com:office:office" xmlns:oel="http://schemas.microsoft.com/office/2019/extlst" xmlns:r="http://schemas.openxmlformats.org/officeDocument/2006/relationships" xmlns:m="http://schemas.openxmlformats.org/officeDocument/2006/math" xmlns:v="urn:schemas-microsoft-com:vml" xmlns:wp14="http://schemas.microsoft.com/office/word/2010/wordprocessingDrawing" xmlns:wp="http://schemas.openxmlformats.org/drawingml/2006/wordprocessingDrawing" xmlns:w10="urn:schemas-microsoft-com:office:word" xmlns:w="http://schemas.openxmlformats.org/wordprocessingml/2006/main" xmlns:w14="http://schemas.microsoft.com/office/word/2010/wordml" xmlns:w15="http://schemas.microsoft.com/office/word/2012/wordml" xmlns:w16cex="http://schemas.microsoft.com/office/word/2018/wordml/cex" xmlns:w16cid="http://schemas.microsoft.com/office/word/2016/wordml/cid" xmlns:w16="http://schemas.microsoft.com/office/word/2018/wordml" xmlns:w16du="http://schemas.microsoft.com/office/word/2023/wordml/word16du" xmlns:w16sdtdh="http://schemas.microsoft.com/office/word/2020/wordml/sdtdatahash" xmlns:w16se="http://schemas.microsoft.com/office/word/2015/wordml/symex" xmlns:wpg="http://schemas.microsoft.com/office/word/2010/wordprocessingGroup" xmlns:wpi="http://schemas.microsoft.com/office/word/2010/wordprocessingInk" xmlns:wne="http://schemas.microsoft.com/office/word/2006/wordml" xmlns:wps="http://schemas.microsoft.com/office/word/2010/wordprocessingShape" mc:Ignorable="w14 w15 w16se w16cid w16 w16cex w16sdtdh w16du wp14">
+<w:document xmlns:wpc="http://schemas.microsoft.com/office/word/2010/wordprocessingCanvas" xmlns:cx="http://schemas.microsoft.com/office/drawing/2014/chartex" xmlns:cx1="http://schemas.microsoft.com/office/drawing/2015/9/8/chartex" xmlns:cx2="http://schemas.microsoft.com/office/drawing/2015/10/21/chartex" xmlns:cx3="http://schemas.microsoft.com/office/drawing/2016/5/9/chartex" xmlns:cx4="http://schemas.microsoft.com/office/drawing/2016/5/10/chartex" xmlns:cx5="http://schemas.microsoft.com/office/drawing/2016/5/11/chartex" xmlns:cx6="http://schemas.microsoft.com/office/drawing/2016/5/12/chartex" xmlns:cx7="http://schemas.microsoft.com/office/drawing/2016/5/13/chartex" xmlns:cx8="http://schemas.microsoft.com/office/drawing/2016/5/14/chartex" xmlns:mc="http://schemas.openxmlformats.org/markup-compatibility/2006" xmlns:aink="http://schemas.microsoft.com/office/drawing/2016/ink" xmlns:am3d="http://schemas.microsoft.com/office/drawing/2017/model3d" xmlns:o="urn:schemas-microsoft-com:office:office" xmlns:oel="http://schemas.microsoft.com/office/2019/extlst" xmlns:r="http://schemas.openxmlformats.org/officeDocument/2006/relationships" xmlns:m="http://schemas.openxmlformats.org/officeDocument/2006/math" xmlns:v="urn:schemas-microsoft-com:vml" xmlns:wp14="http://schemas.microsoft.com/office/word/2010/wordprocessingDrawing" xmlns:wp="http://schemas.openxmlformats.org/drawingml/2006/wordprocessingDrawing" xmlns:w10="urn:schemas-microsoft-com:office:word" xmlns:w="http://schemas.openxmlformats.org/wordprocessingml/2006/main" xmlns:w14="http://schemas.microsoft.com/office/word/2010/wordml" xmlns:w15="http://schemas.microsoft.com/office/word/2012/wordml" xmlns:w16cex="http://schemas.microsoft.com/office/word/2018/wordml/cex" xmlns:w16cid="http://schemas.microsoft.com/office/word/2016/wordml/cid" xmlns:w16="http://schemas.microsoft.com/office/word/2018/wordml" xmlns:w16sdtdh="http://schemas.microsoft.com/office/word/2020/wordml/sdtdatahash" xmlns:w16se="http://schemas.microsoft.com/office/word/2015/wordml/symex" xmlns:wpg="http://schemas.microsoft.com/office/word/2010/wordprocessingGroup" xmlns:wpi="http://schemas.microsoft.com/office/word/2010/wordprocessingInk" xmlns:wne="http://schemas.microsoft.com/office/word/2006/wordml" xmlns:wps="http://schemas.microsoft.com/office/word/2010/wordprocessingShape" mc:Ignorable="w14 w15 w16se w16cid w16 w16cex w16sdtdh wp14">
   <w:body>
     <w:p>
       <w:pPr>
@@ -72,7 +72,21 @@
         <w:rPr>
           <w:lang w:val="en-GB"/>
         </w:rPr>
-        <w:t>{%p if template_list | length != 0 %}</w:t>
+        <w:t xml:space="preserve">{%p if </w:t>
+      </w:r>
+      <w:proofErr w:type="spellStart"/>
+      <w:r>
+        <w:rPr>
+          <w:lang w:val="en-GB"/>
+        </w:rPr>
+        <w:t>template_list</w:t>
+      </w:r>
+      <w:proofErr w:type="spellEnd"/>
+      <w:r>
+        <w:rPr>
+          <w:lang w:val="en-GB"/>
+        </w:rPr>
+        <w:t xml:space="preserve"> | length != 0 %}</w:t>
       </w:r>
     </w:p>
     <w:p>
@@ -85,20 +99,16 @@
         <w:rPr>
           <w:lang w:val="en-GB"/>
         </w:rPr>
-        <w:t xml:space="preserve">{%p if template_list </w:t>
-      </w:r>
-      <w:r>
-        <w:rPr>
-          <w:lang w:val="en-GB"/>
-        </w:rPr>
         <w:t xml:space="preserve">{%p for item in </w:t>
       </w:r>
+      <w:proofErr w:type="spellStart"/>
       <w:r>
         <w:rPr>
           <w:lang w:val="en-GB"/>
         </w:rPr>
         <w:t>template_list</w:t>
       </w:r>
+      <w:proofErr w:type="spellEnd"/>
       <w:r>
         <w:rPr>
           <w:lang w:val="en-GB"/>
@@ -114,22 +124,18 @@
         <w:t>{{</w:t>
       </w:r>
       <w:r>
-        <w:t>r</w:t>
-      </w:r>
-      <w:r>
         <w:t xml:space="preserve"> </w:t>
       </w:r>
+      <w:proofErr w:type="spellStart"/>
       <w:r>
         <w:t>item</w:t>
       </w:r>
       <w:r>
-        <w:t xml:space="preserve">.subject | </w:t>
-      </w:r>
-      <w:r>
-        <w:t>inline_</w:t>
-      </w:r>
-      <w:r>
-        <w:t>markdown }}</w:t>
+        <w:t>.subject</w:t>
+      </w:r>
+      <w:proofErr w:type="spellEnd"/>
+      <w:r>
+        <w:t xml:space="preserve"> }}</w:t>
       </w:r>
     </w:p>
     <w:p>
@@ -140,7 +146,15 @@
         <w:t>p</w:t>
       </w:r>
       <w:r>
-        <w:t xml:space="preserve"> item.content | markdown }}</w:t>
+        <w:t xml:space="preserve"> </w:t>
+      </w:r>
+      <w:proofErr w:type="spellStart"/>
+      <w:r>
+        <w:t>item.content</w:t>
+      </w:r>
+      <w:proofErr w:type="spellEnd"/>
+      <w:r>
+        <w:t xml:space="preserve"> | markdown }}</w:t>
       </w:r>
     </w:p>
     <w:p>
@@ -153,7 +167,21 @@
         <w:rPr>
           <w:lang w:val="en-GB"/>
         </w:rPr>
-        <w:t>{%p endfor %}</w:t>
+        <w:t xml:space="preserve">{%p </w:t>
+      </w:r>
+      <w:proofErr w:type="spellStart"/>
+      <w:r>
+        <w:rPr>
+          <w:lang w:val="en-GB"/>
+        </w:rPr>
+        <w:t>endfor</w:t>
+      </w:r>
+      <w:proofErr w:type="spellEnd"/>
+      <w:r>
+        <w:rPr>
+          <w:lang w:val="en-GB"/>
+        </w:rPr>
+        <w:t xml:space="preserve"> %}</w:t>
       </w:r>
     </w:p>
     <w:p>
@@ -213,7 +241,7 @@
 </file>
 
 <file path=word/endnotes.xml><?xml version="1.0" encoding="utf-8"?>
-<w:endnotes xmlns:wpc="http://schemas.microsoft.com/office/word/2010/wordprocessingCanvas" xmlns:cx="http://schemas.microsoft.com/office/drawing/2014/chartex" xmlns:cx1="http://schemas.microsoft.com/office/drawing/2015/9/8/chartex" xmlns:cx2="http://schemas.microsoft.com/office/drawing/2015/10/21/chartex" xmlns:cx3="http://schemas.microsoft.com/office/drawing/2016/5/9/chartex" xmlns:cx4="http://schemas.microsoft.com/office/drawing/2016/5/10/chartex" xmlns:cx5="http://schemas.microsoft.com/office/drawing/2016/5/11/chartex" xmlns:cx6="http://schemas.microsoft.com/office/drawing/2016/5/12/chartex" xmlns:cx7="http://schemas.microsoft.com/office/drawing/2016/5/13/chartex" xmlns:cx8="http://schemas.microsoft.com/office/drawing/2016/5/14/chartex" xmlns:mc="http://schemas.openxmlformats.org/markup-compatibility/2006" xmlns:aink="http://schemas.microsoft.com/office/drawing/2016/ink" xmlns:am3d="http://schemas.microsoft.com/office/drawing/2017/model3d" xmlns:o="urn:schemas-microsoft-com:office:office" xmlns:oel="http://schemas.microsoft.com/office/2019/extlst" xmlns:r="http://schemas.openxmlformats.org/officeDocument/2006/relationships" xmlns:m="http://schemas.openxmlformats.org/officeDocument/2006/math" xmlns:v="urn:schemas-microsoft-com:vml" xmlns:wp14="http://schemas.microsoft.com/office/word/2010/wordprocessingDrawing" xmlns:wp="http://schemas.openxmlformats.org/drawingml/2006/wordprocessingDrawing" xmlns:w10="urn:schemas-microsoft-com:office:word" xmlns:w="http://schemas.openxmlformats.org/wordprocessingml/2006/main" xmlns:w14="http://schemas.microsoft.com/office/word/2010/wordml" xmlns:w15="http://schemas.microsoft.com/office/word/2012/wordml" xmlns:w16cex="http://schemas.microsoft.com/office/word/2018/wordml/cex" xmlns:w16cid="http://schemas.microsoft.com/office/word/2016/wordml/cid" xmlns:w16="http://schemas.microsoft.com/office/word/2018/wordml" xmlns:w16du="http://schemas.microsoft.com/office/word/2023/wordml/word16du" xmlns:w16sdtdh="http://schemas.microsoft.com/office/word/2020/wordml/sdtdatahash" xmlns:w16se="http://schemas.microsoft.com/office/word/2015/wordml/symex" xmlns:wpg="http://schemas.microsoft.com/office/word/2010/wordprocessingGroup" xmlns:wpi="http://schemas.microsoft.com/office/word/2010/wordprocessingInk" xmlns:wne="http://schemas.microsoft.com/office/word/2006/wordml" xmlns:wps="http://schemas.microsoft.com/office/word/2010/wordprocessingShape" mc:Ignorable="w14 w15 w16se w16cid w16 w16cex w16sdtdh w16du wp14">
+<w:endnotes xmlns:wpc="http://schemas.microsoft.com/office/word/2010/wordprocessingCanvas" xmlns:cx="http://schemas.microsoft.com/office/drawing/2014/chartex" xmlns:cx1="http://schemas.microsoft.com/office/drawing/2015/9/8/chartex" xmlns:cx2="http://schemas.microsoft.com/office/drawing/2015/10/21/chartex" xmlns:cx3="http://schemas.microsoft.com/office/drawing/2016/5/9/chartex" xmlns:cx4="http://schemas.microsoft.com/office/drawing/2016/5/10/chartex" xmlns:cx5="http://schemas.microsoft.com/office/drawing/2016/5/11/chartex" xmlns:cx6="http://schemas.microsoft.com/office/drawing/2016/5/12/chartex" xmlns:cx7="http://schemas.microsoft.com/office/drawing/2016/5/13/chartex" xmlns:cx8="http://schemas.microsoft.com/office/drawing/2016/5/14/chartex" xmlns:mc="http://schemas.openxmlformats.org/markup-compatibility/2006" xmlns:aink="http://schemas.microsoft.com/office/drawing/2016/ink" xmlns:am3d="http://schemas.microsoft.com/office/drawing/2017/model3d" xmlns:o="urn:schemas-microsoft-com:office:office" xmlns:oel="http://schemas.microsoft.com/office/2019/extlst" xmlns:r="http://schemas.openxmlformats.org/officeDocument/2006/relationships" xmlns:m="http://schemas.openxmlformats.org/officeDocument/2006/math" xmlns:v="urn:schemas-microsoft-com:vml" xmlns:wp14="http://schemas.microsoft.com/office/word/2010/wordprocessingDrawing" xmlns:wp="http://schemas.openxmlformats.org/drawingml/2006/wordprocessingDrawing" xmlns:w10="urn:schemas-microsoft-com:office:word" xmlns:w="http://schemas.openxmlformats.org/wordprocessingml/2006/main" xmlns:w14="http://schemas.microsoft.com/office/word/2010/wordml" xmlns:w15="http://schemas.microsoft.com/office/word/2012/wordml" xmlns:w16cex="http://schemas.microsoft.com/office/word/2018/wordml/cex" xmlns:w16cid="http://schemas.microsoft.com/office/word/2016/wordml/cid" xmlns:w16="http://schemas.microsoft.com/office/word/2018/wordml" xmlns:w16sdtdh="http://schemas.microsoft.com/office/word/2020/wordml/sdtdatahash" xmlns:w16se="http://schemas.microsoft.com/office/word/2015/wordml/symex" xmlns:wpg="http://schemas.microsoft.com/office/word/2010/wordprocessingGroup" xmlns:wpi="http://schemas.microsoft.com/office/word/2010/wordprocessingInk" xmlns:wne="http://schemas.microsoft.com/office/word/2006/wordml" xmlns:wps="http://schemas.microsoft.com/office/word/2010/wordprocessingShape" mc:Ignorable="w14 w15 w16se w16cid w16 w16cex w16sdtdh wp14">
   <w:endnote w:type="separator" w:id="-1">
     <w:p>
       <w:pPr>
@@ -238,7 +266,7 @@
 </file>
 
 <file path=word/footer1.xml><?xml version="1.0" encoding="utf-8"?>
-<w:ftr xmlns:wpc="http://schemas.microsoft.com/office/word/2010/wordprocessingCanvas" xmlns:cx="http://schemas.microsoft.com/office/drawing/2014/chartex" xmlns:cx1="http://schemas.microsoft.com/office/drawing/2015/9/8/chartex" xmlns:cx2="http://schemas.microsoft.com/office/drawing/2015/10/21/chartex" xmlns:cx3="http://schemas.microsoft.com/office/drawing/2016/5/9/chartex" xmlns:cx4="http://schemas.microsoft.com/office/drawing/2016/5/10/chartex" xmlns:cx5="http://schemas.microsoft.com/office/drawing/2016/5/11/chartex" xmlns:cx6="http://schemas.microsoft.com/office/drawing/2016/5/12/chartex" xmlns:cx7="http://schemas.microsoft.com/office/drawing/2016/5/13/chartex" xmlns:cx8="http://schemas.microsoft.com/office/drawing/2016/5/14/chartex" xmlns:mc="http://schemas.openxmlformats.org/markup-compatibility/2006" xmlns:aink="http://schemas.microsoft.com/office/drawing/2016/ink" xmlns:am3d="http://schemas.microsoft.com/office/drawing/2017/model3d" xmlns:o="urn:schemas-microsoft-com:office:office" xmlns:oel="http://schemas.microsoft.com/office/2019/extlst" xmlns:r="http://schemas.openxmlformats.org/officeDocument/2006/relationships" xmlns:m="http://schemas.openxmlformats.org/officeDocument/2006/math" xmlns:v="urn:schemas-microsoft-com:vml" xmlns:wp14="http://schemas.microsoft.com/office/word/2010/wordprocessingDrawing" xmlns:wp="http://schemas.openxmlformats.org/drawingml/2006/wordprocessingDrawing" xmlns:w10="urn:schemas-microsoft-com:office:word" xmlns:w="http://schemas.openxmlformats.org/wordprocessingml/2006/main" xmlns:w14="http://schemas.microsoft.com/office/word/2010/wordml" xmlns:w15="http://schemas.microsoft.com/office/word/2012/wordml" xmlns:w16cex="http://schemas.microsoft.com/office/word/2018/wordml/cex" xmlns:w16cid="http://schemas.microsoft.com/office/word/2016/wordml/cid" xmlns:w16="http://schemas.microsoft.com/office/word/2018/wordml" xmlns:w16du="http://schemas.microsoft.com/office/word/2023/wordml/word16du" xmlns:w16sdtdh="http://schemas.microsoft.com/office/word/2020/wordml/sdtdatahash" xmlns:w16se="http://schemas.microsoft.com/office/word/2015/wordml/symex" xmlns:wpg="http://schemas.microsoft.com/office/word/2010/wordprocessingGroup" xmlns:wpi="http://schemas.microsoft.com/office/word/2010/wordprocessingInk" xmlns:wne="http://schemas.microsoft.com/office/word/2006/wordml" xmlns:wps="http://schemas.microsoft.com/office/word/2010/wordprocessingShape" mc:Ignorable="w14 w15 w16se w16cid w16 w16cex w16sdtdh w16du wp14">
+<w:ftr xmlns:wpc="http://schemas.microsoft.com/office/word/2010/wordprocessingCanvas" xmlns:cx="http://schemas.microsoft.com/office/drawing/2014/chartex" xmlns:cx1="http://schemas.microsoft.com/office/drawing/2015/9/8/chartex" xmlns:cx2="http://schemas.microsoft.com/office/drawing/2015/10/21/chartex" xmlns:cx3="http://schemas.microsoft.com/office/drawing/2016/5/9/chartex" xmlns:cx4="http://schemas.microsoft.com/office/drawing/2016/5/10/chartex" xmlns:cx5="http://schemas.microsoft.com/office/drawing/2016/5/11/chartex" xmlns:cx6="http://schemas.microsoft.com/office/drawing/2016/5/12/chartex" xmlns:cx7="http://schemas.microsoft.com/office/drawing/2016/5/13/chartex" xmlns:cx8="http://schemas.microsoft.com/office/drawing/2016/5/14/chartex" xmlns:mc="http://schemas.openxmlformats.org/markup-compatibility/2006" xmlns:aink="http://schemas.microsoft.com/office/drawing/2016/ink" xmlns:am3d="http://schemas.microsoft.com/office/drawing/2017/model3d" xmlns:o="urn:schemas-microsoft-com:office:office" xmlns:oel="http://schemas.microsoft.com/office/2019/extlst" xmlns:r="http://schemas.openxmlformats.org/officeDocument/2006/relationships" xmlns:m="http://schemas.openxmlformats.org/officeDocument/2006/math" xmlns:v="urn:schemas-microsoft-com:vml" xmlns:wp14="http://schemas.microsoft.com/office/word/2010/wordprocessingDrawing" xmlns:wp="http://schemas.openxmlformats.org/drawingml/2006/wordprocessingDrawing" xmlns:w10="urn:schemas-microsoft-com:office:word" xmlns:w="http://schemas.openxmlformats.org/wordprocessingml/2006/main" xmlns:w14="http://schemas.microsoft.com/office/word/2010/wordml" xmlns:w15="http://schemas.microsoft.com/office/word/2012/wordml" xmlns:w16cex="http://schemas.microsoft.com/office/word/2018/wordml/cex" xmlns:w16cid="http://schemas.microsoft.com/office/word/2016/wordml/cid" xmlns:w16="http://schemas.microsoft.com/office/word/2018/wordml" xmlns:w16sdtdh="http://schemas.microsoft.com/office/word/2020/wordml/sdtdatahash" xmlns:w16se="http://schemas.microsoft.com/office/word/2015/wordml/symex" xmlns:wpg="http://schemas.microsoft.com/office/word/2010/wordprocessingGroup" xmlns:wpi="http://schemas.microsoft.com/office/word/2010/wordprocessingInk" xmlns:wne="http://schemas.microsoft.com/office/word/2006/wordml" xmlns:wps="http://schemas.microsoft.com/office/word/2010/wordprocessingShape" mc:Ignorable="w14 w15 w16se w16cid w16 w16cex w16sdtdh wp14">
   <w:p>
     <w:pPr>
       <w:pStyle w:val="Footer"/>
@@ -248,7 +276,7 @@
 </file>
 
 <file path=word/footer2.xml><?xml version="1.0" encoding="utf-8"?>
-<w:ftr xmlns:wpc="http://schemas.microsoft.com/office/word/2010/wordprocessingCanvas" xmlns:cx="http://schemas.microsoft.com/office/drawing/2014/chartex" xmlns:cx1="http://schemas.microsoft.com/office/drawing/2015/9/8/chartex" xmlns:cx2="http://schemas.microsoft.com/office/drawing/2015/10/21/chartex" xmlns:cx3="http://schemas.microsoft.com/office/drawing/2016/5/9/chartex" xmlns:cx4="http://schemas.microsoft.com/office/drawing/2016/5/10/chartex" xmlns:cx5="http://schemas.microsoft.com/office/drawing/2016/5/11/chartex" xmlns:cx6="http://schemas.microsoft.com/office/drawing/2016/5/12/chartex" xmlns:cx7="http://schemas.microsoft.com/office/drawing/2016/5/13/chartex" xmlns:cx8="http://schemas.microsoft.com/office/drawing/2016/5/14/chartex" xmlns:mc="http://schemas.openxmlformats.org/markup-compatibility/2006" xmlns:aink="http://schemas.microsoft.com/office/drawing/2016/ink" xmlns:am3d="http://schemas.microsoft.com/office/drawing/2017/model3d" xmlns:o="urn:schemas-microsoft-com:office:office" xmlns:oel="http://schemas.microsoft.com/office/2019/extlst" xmlns:r="http://schemas.openxmlformats.org/officeDocument/2006/relationships" xmlns:m="http://schemas.openxmlformats.org/officeDocument/2006/math" xmlns:v="urn:schemas-microsoft-com:vml" xmlns:wp14="http://schemas.microsoft.com/office/word/2010/wordprocessingDrawing" xmlns:wp="http://schemas.openxmlformats.org/drawingml/2006/wordprocessingDrawing" xmlns:w10="urn:schemas-microsoft-com:office:word" xmlns:w="http://schemas.openxmlformats.org/wordprocessingml/2006/main" xmlns:w14="http://schemas.microsoft.com/office/word/2010/wordml" xmlns:w15="http://schemas.microsoft.com/office/word/2012/wordml" xmlns:w16cex="http://schemas.microsoft.com/office/word/2018/wordml/cex" xmlns:w16cid="http://schemas.microsoft.com/office/word/2016/wordml/cid" xmlns:w16="http://schemas.microsoft.com/office/word/2018/wordml" xmlns:w16du="http://schemas.microsoft.com/office/word/2023/wordml/word16du" xmlns:w16sdtdh="http://schemas.microsoft.com/office/word/2020/wordml/sdtdatahash" xmlns:w16se="http://schemas.microsoft.com/office/word/2015/wordml/symex" xmlns:wpg="http://schemas.microsoft.com/office/word/2010/wordprocessingGroup" xmlns:wpi="http://schemas.microsoft.com/office/word/2010/wordprocessingInk" xmlns:wne="http://schemas.microsoft.com/office/word/2006/wordml" xmlns:wps="http://schemas.microsoft.com/office/word/2010/wordprocessingShape" mc:Ignorable="w14 w15 w16se w16cid w16 w16cex w16sdtdh w16du wp14">
+<w:ftr xmlns:wpc="http://schemas.microsoft.com/office/word/2010/wordprocessingCanvas" xmlns:cx="http://schemas.microsoft.com/office/drawing/2014/chartex" xmlns:cx1="http://schemas.microsoft.com/office/drawing/2015/9/8/chartex" xmlns:cx2="http://schemas.microsoft.com/office/drawing/2015/10/21/chartex" xmlns:cx3="http://schemas.microsoft.com/office/drawing/2016/5/9/chartex" xmlns:cx4="http://schemas.microsoft.com/office/drawing/2016/5/10/chartex" xmlns:cx5="http://schemas.microsoft.com/office/drawing/2016/5/11/chartex" xmlns:cx6="http://schemas.microsoft.com/office/drawing/2016/5/12/chartex" xmlns:cx7="http://schemas.microsoft.com/office/drawing/2016/5/13/chartex" xmlns:cx8="http://schemas.microsoft.com/office/drawing/2016/5/14/chartex" xmlns:mc="http://schemas.openxmlformats.org/markup-compatibility/2006" xmlns:aink="http://schemas.microsoft.com/office/drawing/2016/ink" xmlns:am3d="http://schemas.microsoft.com/office/drawing/2017/model3d" xmlns:o="urn:schemas-microsoft-com:office:office" xmlns:oel="http://schemas.microsoft.com/office/2019/extlst" xmlns:r="http://schemas.openxmlformats.org/officeDocument/2006/relationships" xmlns:m="http://schemas.openxmlformats.org/officeDocument/2006/math" xmlns:v="urn:schemas-microsoft-com:vml" xmlns:wp14="http://schemas.microsoft.com/office/word/2010/wordprocessingDrawing" xmlns:wp="http://schemas.openxmlformats.org/drawingml/2006/wordprocessingDrawing" xmlns:w10="urn:schemas-microsoft-com:office:word" xmlns:w="http://schemas.openxmlformats.org/wordprocessingml/2006/main" xmlns:w14="http://schemas.microsoft.com/office/word/2010/wordml" xmlns:w15="http://schemas.microsoft.com/office/word/2012/wordml" xmlns:w16cex="http://schemas.microsoft.com/office/word/2018/wordml/cex" xmlns:w16cid="http://schemas.microsoft.com/office/word/2016/wordml/cid" xmlns:w16="http://schemas.microsoft.com/office/word/2018/wordml" xmlns:w16sdtdh="http://schemas.microsoft.com/office/word/2020/wordml/sdtdatahash" xmlns:w16se="http://schemas.microsoft.com/office/word/2015/wordml/symex" xmlns:wpg="http://schemas.microsoft.com/office/word/2010/wordprocessingGroup" xmlns:wpi="http://schemas.microsoft.com/office/word/2010/wordprocessingInk" xmlns:wne="http://schemas.microsoft.com/office/word/2006/wordml" xmlns:wps="http://schemas.microsoft.com/office/word/2010/wordprocessingShape" mc:Ignorable="w14 w15 w16se w16cid w16 w16cex w16sdtdh wp14">
   <w:p>
     <w:pPr>
       <w:pStyle w:val="Footer"/>
@@ -280,7 +308,7 @@
 </file>
 
 <file path=word/footer3.xml><?xml version="1.0" encoding="utf-8"?>
-<w:ftr xmlns:wpc="http://schemas.microsoft.com/office/word/2010/wordprocessingCanvas" xmlns:cx="http://schemas.microsoft.com/office/drawing/2014/chartex" xmlns:cx1="http://schemas.microsoft.com/office/drawing/2015/9/8/chartex" xmlns:cx2="http://schemas.microsoft.com/office/drawing/2015/10/21/chartex" xmlns:cx3="http://schemas.microsoft.com/office/drawing/2016/5/9/chartex" xmlns:cx4="http://schemas.microsoft.com/office/drawing/2016/5/10/chartex" xmlns:cx5="http://schemas.microsoft.com/office/drawing/2016/5/11/chartex" xmlns:cx6="http://schemas.microsoft.com/office/drawing/2016/5/12/chartex" xmlns:cx7="http://schemas.microsoft.com/office/drawing/2016/5/13/chartex" xmlns:cx8="http://schemas.microsoft.com/office/drawing/2016/5/14/chartex" xmlns:mc="http://schemas.openxmlformats.org/markup-compatibility/2006" xmlns:aink="http://schemas.microsoft.com/office/drawing/2016/ink" xmlns:am3d="http://schemas.microsoft.com/office/drawing/2017/model3d" xmlns:o="urn:schemas-microsoft-com:office:office" xmlns:oel="http://schemas.microsoft.com/office/2019/extlst" xmlns:r="http://schemas.openxmlformats.org/officeDocument/2006/relationships" xmlns:m="http://schemas.openxmlformats.org/officeDocument/2006/math" xmlns:v="urn:schemas-microsoft-com:vml" xmlns:wp14="http://schemas.microsoft.com/office/word/2010/wordprocessingDrawing" xmlns:wp="http://schemas.openxmlformats.org/drawingml/2006/wordprocessingDrawing" xmlns:w10="urn:schemas-microsoft-com:office:word" xmlns:w="http://schemas.openxmlformats.org/wordprocessingml/2006/main" xmlns:w14="http://schemas.microsoft.com/office/word/2010/wordml" xmlns:w15="http://schemas.microsoft.com/office/word/2012/wordml" xmlns:w16cex="http://schemas.microsoft.com/office/word/2018/wordml/cex" xmlns:w16cid="http://schemas.microsoft.com/office/word/2016/wordml/cid" xmlns:w16="http://schemas.microsoft.com/office/word/2018/wordml" xmlns:w16du="http://schemas.microsoft.com/office/word/2023/wordml/word16du" xmlns:w16sdtdh="http://schemas.microsoft.com/office/word/2020/wordml/sdtdatahash" xmlns:w16se="http://schemas.microsoft.com/office/word/2015/wordml/symex" xmlns:wpg="http://schemas.microsoft.com/office/word/2010/wordprocessingGroup" xmlns:wpi="http://schemas.microsoft.com/office/word/2010/wordprocessingInk" xmlns:wne="http://schemas.microsoft.com/office/word/2006/wordml" xmlns:wps="http://schemas.microsoft.com/office/word/2010/wordprocessingShape" mc:Ignorable="w14 w15 w16se w16cid w16 w16cex w16sdtdh w16du wp14">
+<w:ftr xmlns:wpc="http://schemas.microsoft.com/office/word/2010/wordprocessingCanvas" xmlns:cx="http://schemas.microsoft.com/office/drawing/2014/chartex" xmlns:cx1="http://schemas.microsoft.com/office/drawing/2015/9/8/chartex" xmlns:cx2="http://schemas.microsoft.com/office/drawing/2015/10/21/chartex" xmlns:cx3="http://schemas.microsoft.com/office/drawing/2016/5/9/chartex" xmlns:cx4="http://schemas.microsoft.com/office/drawing/2016/5/10/chartex" xmlns:cx5="http://schemas.microsoft.com/office/drawing/2016/5/11/chartex" xmlns:cx6="http://schemas.microsoft.com/office/drawing/2016/5/12/chartex" xmlns:cx7="http://schemas.microsoft.com/office/drawing/2016/5/13/chartex" xmlns:cx8="http://schemas.microsoft.com/office/drawing/2016/5/14/chartex" xmlns:mc="http://schemas.openxmlformats.org/markup-compatibility/2006" xmlns:aink="http://schemas.microsoft.com/office/drawing/2016/ink" xmlns:am3d="http://schemas.microsoft.com/office/drawing/2017/model3d" xmlns:o="urn:schemas-microsoft-com:office:office" xmlns:oel="http://schemas.microsoft.com/office/2019/extlst" xmlns:r="http://schemas.openxmlformats.org/officeDocument/2006/relationships" xmlns:m="http://schemas.openxmlformats.org/officeDocument/2006/math" xmlns:v="urn:schemas-microsoft-com:vml" xmlns:wp14="http://schemas.microsoft.com/office/word/2010/wordprocessingDrawing" xmlns:wp="http://schemas.openxmlformats.org/drawingml/2006/wordprocessingDrawing" xmlns:w10="urn:schemas-microsoft-com:office:word" xmlns:w="http://schemas.openxmlformats.org/wordprocessingml/2006/main" xmlns:w14="http://schemas.microsoft.com/office/word/2010/wordml" xmlns:w15="http://schemas.microsoft.com/office/word/2012/wordml" xmlns:w16cex="http://schemas.microsoft.com/office/word/2018/wordml/cex" xmlns:w16cid="http://schemas.microsoft.com/office/word/2016/wordml/cid" xmlns:w16="http://schemas.microsoft.com/office/word/2018/wordml" xmlns:w16sdtdh="http://schemas.microsoft.com/office/word/2020/wordml/sdtdatahash" xmlns:w16se="http://schemas.microsoft.com/office/word/2015/wordml/symex" xmlns:wpg="http://schemas.microsoft.com/office/word/2010/wordprocessingGroup" xmlns:wpi="http://schemas.microsoft.com/office/word/2010/wordprocessingInk" xmlns:wne="http://schemas.microsoft.com/office/word/2006/wordml" xmlns:wps="http://schemas.microsoft.com/office/word/2010/wordprocessingShape" mc:Ignorable="w14 w15 w16se w16cid w16 w16cex w16sdtdh wp14">
   <w:p>
     <w:pPr>
       <w:pStyle w:val="Footer"/>
@@ -306,18 +334,26 @@
       </w:rPr>
       <w:tab/>
     </w:r>
+    <w:proofErr w:type="spellStart"/>
     <w:r>
       <w:rPr>
         <w:lang w:val="en-GB"/>
       </w:rPr>
-      <w:t>Yummmm Catfish!</w:t>
+      <w:t>Yummmm</w:t>
+    </w:r>
+    <w:proofErr w:type="spellEnd"/>
+    <w:r>
+      <w:rPr>
+        <w:lang w:val="en-GB"/>
+      </w:rPr>
+      <w:t xml:space="preserve"> Catfish!</w:t>
     </w:r>
   </w:p>
 </w:ftr>
 </file>
 
 <file path=word/footnotes.xml><?xml version="1.0" encoding="utf-8"?>
-<w:footnotes xmlns:wpc="http://schemas.microsoft.com/office/word/2010/wordprocessingCanvas" xmlns:cx="http://schemas.microsoft.com/office/drawing/2014/chartex" xmlns:cx1="http://schemas.microsoft.com/office/drawing/2015/9/8/chartex" xmlns:cx2="http://schemas.microsoft.com/office/drawing/2015/10/21/chartex" xmlns:cx3="http://schemas.microsoft.com/office/drawing/2016/5/9/chartex" xmlns:cx4="http://schemas.microsoft.com/office/drawing/2016/5/10/chartex" xmlns:cx5="http://schemas.microsoft.com/office/drawing/2016/5/11/chartex" xmlns:cx6="http://schemas.microsoft.com/office/drawing/2016/5/12/chartex" xmlns:cx7="http://schemas.microsoft.com/office/drawing/2016/5/13/chartex" xmlns:cx8="http://schemas.microsoft.com/office/drawing/2016/5/14/chartex" xmlns:mc="http://schemas.openxmlformats.org/markup-compatibility/2006" xmlns:aink="http://schemas.microsoft.com/office/drawing/2016/ink" xmlns:am3d="http://schemas.microsoft.com/office/drawing/2017/model3d" xmlns:o="urn:schemas-microsoft-com:office:office" xmlns:oel="http://schemas.microsoft.com/office/2019/extlst" xmlns:r="http://schemas.openxmlformats.org/officeDocument/2006/relationships" xmlns:m="http://schemas.openxmlformats.org/officeDocument/2006/math" xmlns:v="urn:schemas-microsoft-com:vml" xmlns:wp14="http://schemas.microsoft.com/office/word/2010/wordprocessingDrawing" xmlns:wp="http://schemas.openxmlformats.org/drawingml/2006/wordprocessingDrawing" xmlns:w10="urn:schemas-microsoft-com:office:word" xmlns:w="http://schemas.openxmlformats.org/wordprocessingml/2006/main" xmlns:w14="http://schemas.microsoft.com/office/word/2010/wordml" xmlns:w15="http://schemas.microsoft.com/office/word/2012/wordml" xmlns:w16cex="http://schemas.microsoft.com/office/word/2018/wordml/cex" xmlns:w16cid="http://schemas.microsoft.com/office/word/2016/wordml/cid" xmlns:w16="http://schemas.microsoft.com/office/word/2018/wordml" xmlns:w16du="http://schemas.microsoft.com/office/word/2023/wordml/word16du" xmlns:w16sdtdh="http://schemas.microsoft.com/office/word/2020/wordml/sdtdatahash" xmlns:w16se="http://schemas.microsoft.com/office/word/2015/wordml/symex" xmlns:wpg="http://schemas.microsoft.com/office/word/2010/wordprocessingGroup" xmlns:wpi="http://schemas.microsoft.com/office/word/2010/wordprocessingInk" xmlns:wne="http://schemas.microsoft.com/office/word/2006/wordml" xmlns:wps="http://schemas.microsoft.com/office/word/2010/wordprocessingShape" mc:Ignorable="w14 w15 w16se w16cid w16 w16cex w16sdtdh w16du wp14">
+<w:footnotes xmlns:wpc="http://schemas.microsoft.com/office/word/2010/wordprocessingCanvas" xmlns:cx="http://schemas.microsoft.com/office/drawing/2014/chartex" xmlns:cx1="http://schemas.microsoft.com/office/drawing/2015/9/8/chartex" xmlns:cx2="http://schemas.microsoft.com/office/drawing/2015/10/21/chartex" xmlns:cx3="http://schemas.microsoft.com/office/drawing/2016/5/9/chartex" xmlns:cx4="http://schemas.microsoft.com/office/drawing/2016/5/10/chartex" xmlns:cx5="http://schemas.microsoft.com/office/drawing/2016/5/11/chartex" xmlns:cx6="http://schemas.microsoft.com/office/drawing/2016/5/12/chartex" xmlns:cx7="http://schemas.microsoft.com/office/drawing/2016/5/13/chartex" xmlns:cx8="http://schemas.microsoft.com/office/drawing/2016/5/14/chartex" xmlns:mc="http://schemas.openxmlformats.org/markup-compatibility/2006" xmlns:aink="http://schemas.microsoft.com/office/drawing/2016/ink" xmlns:am3d="http://schemas.microsoft.com/office/drawing/2017/model3d" xmlns:o="urn:schemas-microsoft-com:office:office" xmlns:oel="http://schemas.microsoft.com/office/2019/extlst" xmlns:r="http://schemas.openxmlformats.org/officeDocument/2006/relationships" xmlns:m="http://schemas.openxmlformats.org/officeDocument/2006/math" xmlns:v="urn:schemas-microsoft-com:vml" xmlns:wp14="http://schemas.microsoft.com/office/word/2010/wordprocessingDrawing" xmlns:wp="http://schemas.openxmlformats.org/drawingml/2006/wordprocessingDrawing" xmlns:w10="urn:schemas-microsoft-com:office:word" xmlns:w="http://schemas.openxmlformats.org/wordprocessingml/2006/main" xmlns:w14="http://schemas.microsoft.com/office/word/2010/wordml" xmlns:w15="http://schemas.microsoft.com/office/word/2012/wordml" xmlns:w16cex="http://schemas.microsoft.com/office/word/2018/wordml/cex" xmlns:w16cid="http://schemas.microsoft.com/office/word/2016/wordml/cid" xmlns:w16="http://schemas.microsoft.com/office/word/2018/wordml" xmlns:w16sdtdh="http://schemas.microsoft.com/office/word/2020/wordml/sdtdatahash" xmlns:w16se="http://schemas.microsoft.com/office/word/2015/wordml/symex" xmlns:wpg="http://schemas.microsoft.com/office/word/2010/wordprocessingGroup" xmlns:wpi="http://schemas.microsoft.com/office/word/2010/wordprocessingInk" xmlns:wne="http://schemas.microsoft.com/office/word/2006/wordml" xmlns:wps="http://schemas.microsoft.com/office/word/2010/wordprocessingShape" mc:Ignorable="w14 w15 w16se w16cid w16 w16cex w16sdtdh wp14">
   <w:footnote w:type="separator" w:id="-1">
     <w:p>
       <w:pPr>
@@ -342,7 +378,7 @@
 </file>
 
 <file path=word/header1.xml><?xml version="1.0" encoding="utf-8"?>
-<w:hdr xmlns:wpc="http://schemas.microsoft.com/office/word/2010/wordprocessingCanvas" xmlns:cx="http://schemas.microsoft.com/office/drawing/2014/chartex" xmlns:cx1="http://schemas.microsoft.com/office/drawing/2015/9/8/chartex" xmlns:cx2="http://schemas.microsoft.com/office/drawing/2015/10/21/chartex" xmlns:cx3="http://schemas.microsoft.com/office/drawing/2016/5/9/chartex" xmlns:cx4="http://schemas.microsoft.com/office/drawing/2016/5/10/chartex" xmlns:cx5="http://schemas.microsoft.com/office/drawing/2016/5/11/chartex" xmlns:cx6="http://schemas.microsoft.com/office/drawing/2016/5/12/chartex" xmlns:cx7="http://schemas.microsoft.com/office/drawing/2016/5/13/chartex" xmlns:cx8="http://schemas.microsoft.com/office/drawing/2016/5/14/chartex" xmlns:mc="http://schemas.openxmlformats.org/markup-compatibility/2006" xmlns:aink="http://schemas.microsoft.com/office/drawing/2016/ink" xmlns:am3d="http://schemas.microsoft.com/office/drawing/2017/model3d" xmlns:o="urn:schemas-microsoft-com:office:office" xmlns:oel="http://schemas.microsoft.com/office/2019/extlst" xmlns:r="http://schemas.openxmlformats.org/officeDocument/2006/relationships" xmlns:m="http://schemas.openxmlformats.org/officeDocument/2006/math" xmlns:v="urn:schemas-microsoft-com:vml" xmlns:wp14="http://schemas.microsoft.com/office/word/2010/wordprocessingDrawing" xmlns:wp="http://schemas.openxmlformats.org/drawingml/2006/wordprocessingDrawing" xmlns:w10="urn:schemas-microsoft-com:office:word" xmlns:w="http://schemas.openxmlformats.org/wordprocessingml/2006/main" xmlns:w14="http://schemas.microsoft.com/office/word/2010/wordml" xmlns:w15="http://schemas.microsoft.com/office/word/2012/wordml" xmlns:w16cex="http://schemas.microsoft.com/office/word/2018/wordml/cex" xmlns:w16cid="http://schemas.microsoft.com/office/word/2016/wordml/cid" xmlns:w16="http://schemas.microsoft.com/office/word/2018/wordml" xmlns:w16du="http://schemas.microsoft.com/office/word/2023/wordml/word16du" xmlns:w16sdtdh="http://schemas.microsoft.com/office/word/2020/wordml/sdtdatahash" xmlns:w16se="http://schemas.microsoft.com/office/word/2015/wordml/symex" xmlns:wpg="http://schemas.microsoft.com/office/word/2010/wordprocessingGroup" xmlns:wpi="http://schemas.microsoft.com/office/word/2010/wordprocessingInk" xmlns:wne="http://schemas.microsoft.com/office/word/2006/wordml" xmlns:wps="http://schemas.microsoft.com/office/word/2010/wordprocessingShape" mc:Ignorable="w14 w15 w16se w16cid w16 w16cex w16sdtdh w16du wp14">
+<w:hdr xmlns:wpc="http://schemas.microsoft.com/office/word/2010/wordprocessingCanvas" xmlns:cx="http://schemas.microsoft.com/office/drawing/2014/chartex" xmlns:cx1="http://schemas.microsoft.com/office/drawing/2015/9/8/chartex" xmlns:cx2="http://schemas.microsoft.com/office/drawing/2015/10/21/chartex" xmlns:cx3="http://schemas.microsoft.com/office/drawing/2016/5/9/chartex" xmlns:cx4="http://schemas.microsoft.com/office/drawing/2016/5/10/chartex" xmlns:cx5="http://schemas.microsoft.com/office/drawing/2016/5/11/chartex" xmlns:cx6="http://schemas.microsoft.com/office/drawing/2016/5/12/chartex" xmlns:cx7="http://schemas.microsoft.com/office/drawing/2016/5/13/chartex" xmlns:cx8="http://schemas.microsoft.com/office/drawing/2016/5/14/chartex" xmlns:mc="http://schemas.openxmlformats.org/markup-compatibility/2006" xmlns:aink="http://schemas.microsoft.com/office/drawing/2016/ink" xmlns:am3d="http://schemas.microsoft.com/office/drawing/2017/model3d" xmlns:o="urn:schemas-microsoft-com:office:office" xmlns:oel="http://schemas.microsoft.com/office/2019/extlst" xmlns:r="http://schemas.openxmlformats.org/officeDocument/2006/relationships" xmlns:m="http://schemas.openxmlformats.org/officeDocument/2006/math" xmlns:v="urn:schemas-microsoft-com:vml" xmlns:wp14="http://schemas.microsoft.com/office/word/2010/wordprocessingDrawing" xmlns:wp="http://schemas.openxmlformats.org/drawingml/2006/wordprocessingDrawing" xmlns:w10="urn:schemas-microsoft-com:office:word" xmlns:w="http://schemas.openxmlformats.org/wordprocessingml/2006/main" xmlns:w14="http://schemas.microsoft.com/office/word/2010/wordml" xmlns:w15="http://schemas.microsoft.com/office/word/2012/wordml" xmlns:w16cex="http://schemas.microsoft.com/office/word/2018/wordml/cex" xmlns:w16cid="http://schemas.microsoft.com/office/word/2016/wordml/cid" xmlns:w16="http://schemas.microsoft.com/office/word/2018/wordml" xmlns:w16sdtdh="http://schemas.microsoft.com/office/word/2020/wordml/sdtdatahash" xmlns:w16se="http://schemas.microsoft.com/office/word/2015/wordml/symex" xmlns:wpg="http://schemas.microsoft.com/office/word/2010/wordprocessingGroup" xmlns:wpi="http://schemas.microsoft.com/office/word/2010/wordprocessingInk" xmlns:wne="http://schemas.microsoft.com/office/word/2006/wordml" xmlns:wps="http://schemas.microsoft.com/office/word/2010/wordprocessingShape" mc:Ignorable="w14 w15 w16se w16cid w16 w16cex w16sdtdh wp14">
   <w:p>
     <w:pPr>
       <w:pStyle w:val="Header"/>
@@ -352,7 +388,7 @@
 </file>
 
 <file path=word/header2.xml><?xml version="1.0" encoding="utf-8"?>
-<w:hdr xmlns:wpc="http://schemas.microsoft.com/office/word/2010/wordprocessingCanvas" xmlns:cx="http://schemas.microsoft.com/office/drawing/2014/chartex" xmlns:cx1="http://schemas.microsoft.com/office/drawing/2015/9/8/chartex" xmlns:cx2="http://schemas.microsoft.com/office/drawing/2015/10/21/chartex" xmlns:cx3="http://schemas.microsoft.com/office/drawing/2016/5/9/chartex" xmlns:cx4="http://schemas.microsoft.com/office/drawing/2016/5/10/chartex" xmlns:cx5="http://schemas.microsoft.com/office/drawing/2016/5/11/chartex" xmlns:cx6="http://schemas.microsoft.com/office/drawing/2016/5/12/chartex" xmlns:cx7="http://schemas.microsoft.com/office/drawing/2016/5/13/chartex" xmlns:cx8="http://schemas.microsoft.com/office/drawing/2016/5/14/chartex" xmlns:mc="http://schemas.openxmlformats.org/markup-compatibility/2006" xmlns:aink="http://schemas.microsoft.com/office/drawing/2016/ink" xmlns:am3d="http://schemas.microsoft.com/office/drawing/2017/model3d" xmlns:o="urn:schemas-microsoft-com:office:office" xmlns:oel="http://schemas.microsoft.com/office/2019/extlst" xmlns:r="http://schemas.openxmlformats.org/officeDocument/2006/relationships" xmlns:m="http://schemas.openxmlformats.org/officeDocument/2006/math" xmlns:v="urn:schemas-microsoft-com:vml" xmlns:wp14="http://schemas.microsoft.com/office/word/2010/wordprocessingDrawing" xmlns:wp="http://schemas.openxmlformats.org/drawingml/2006/wordprocessingDrawing" xmlns:w10="urn:schemas-microsoft-com:office:word" xmlns:w="http://schemas.openxmlformats.org/wordprocessingml/2006/main" xmlns:w14="http://schemas.microsoft.com/office/word/2010/wordml" xmlns:w15="http://schemas.microsoft.com/office/word/2012/wordml" xmlns:w16cex="http://schemas.microsoft.com/office/word/2018/wordml/cex" xmlns:w16cid="http://schemas.microsoft.com/office/word/2016/wordml/cid" xmlns:w16="http://schemas.microsoft.com/office/word/2018/wordml" xmlns:w16du="http://schemas.microsoft.com/office/word/2023/wordml/word16du" xmlns:w16sdtdh="http://schemas.microsoft.com/office/word/2020/wordml/sdtdatahash" xmlns:w16se="http://schemas.microsoft.com/office/word/2015/wordml/symex" xmlns:wpg="http://schemas.microsoft.com/office/word/2010/wordprocessingGroup" xmlns:wpi="http://schemas.microsoft.com/office/word/2010/wordprocessingInk" xmlns:wne="http://schemas.microsoft.com/office/word/2006/wordml" xmlns:wps="http://schemas.microsoft.com/office/word/2010/wordprocessingShape" mc:Ignorable="w14 w15 w16se w16cid w16 w16cex w16sdtdh w16du wp14">
+<w:hdr xmlns:wpc="http://schemas.microsoft.com/office/word/2010/wordprocessingCanvas" xmlns:cx="http://schemas.microsoft.com/office/drawing/2014/chartex" xmlns:cx1="http://schemas.microsoft.com/office/drawing/2015/9/8/chartex" xmlns:cx2="http://schemas.microsoft.com/office/drawing/2015/10/21/chartex" xmlns:cx3="http://schemas.microsoft.com/office/drawing/2016/5/9/chartex" xmlns:cx4="http://schemas.microsoft.com/office/drawing/2016/5/10/chartex" xmlns:cx5="http://schemas.microsoft.com/office/drawing/2016/5/11/chartex" xmlns:cx6="http://schemas.microsoft.com/office/drawing/2016/5/12/chartex" xmlns:cx7="http://schemas.microsoft.com/office/drawing/2016/5/13/chartex" xmlns:cx8="http://schemas.microsoft.com/office/drawing/2016/5/14/chartex" xmlns:mc="http://schemas.openxmlformats.org/markup-compatibility/2006" xmlns:aink="http://schemas.microsoft.com/office/drawing/2016/ink" xmlns:am3d="http://schemas.microsoft.com/office/drawing/2017/model3d" xmlns:o="urn:schemas-microsoft-com:office:office" xmlns:oel="http://schemas.microsoft.com/office/2019/extlst" xmlns:r="http://schemas.openxmlformats.org/officeDocument/2006/relationships" xmlns:m="http://schemas.openxmlformats.org/officeDocument/2006/math" xmlns:v="urn:schemas-microsoft-com:vml" xmlns:wp14="http://schemas.microsoft.com/office/word/2010/wordprocessingDrawing" xmlns:wp="http://schemas.openxmlformats.org/drawingml/2006/wordprocessingDrawing" xmlns:w10="urn:schemas-microsoft-com:office:word" xmlns:w="http://schemas.openxmlformats.org/wordprocessingml/2006/main" xmlns:w14="http://schemas.microsoft.com/office/word/2010/wordml" xmlns:w15="http://schemas.microsoft.com/office/word/2012/wordml" xmlns:w16cex="http://schemas.microsoft.com/office/word/2018/wordml/cex" xmlns:w16cid="http://schemas.microsoft.com/office/word/2016/wordml/cid" xmlns:w16="http://schemas.microsoft.com/office/word/2018/wordml" xmlns:w16sdtdh="http://schemas.microsoft.com/office/word/2020/wordml/sdtdatahash" xmlns:w16se="http://schemas.microsoft.com/office/word/2015/wordml/symex" xmlns:wpg="http://schemas.microsoft.com/office/word/2010/wordprocessingGroup" xmlns:wpi="http://schemas.microsoft.com/office/word/2010/wordprocessingInk" xmlns:wne="http://schemas.microsoft.com/office/word/2006/wordml" xmlns:wps="http://schemas.microsoft.com/office/word/2010/wordprocessingShape" mc:Ignorable="w14 w15 w16se w16cid w16 w16cex w16sdtdh wp14">
   <w:p>
     <w:pPr>
       <w:pStyle w:val="Header"/>
@@ -362,7 +398,7 @@
 </file>
 
 <file path=word/header3.xml><?xml version="1.0" encoding="utf-8"?>
-<w:hdr xmlns:wpc="http://schemas.microsoft.com/office/word/2010/wordprocessingCanvas" xmlns:cx="http://schemas.microsoft.com/office/drawing/2014/chartex" xmlns:cx1="http://schemas.microsoft.com/office/drawing/2015/9/8/chartex" xmlns:cx2="http://schemas.microsoft.com/office/drawing/2015/10/21/chartex" xmlns:cx3="http://schemas.microsoft.com/office/drawing/2016/5/9/chartex" xmlns:cx4="http://schemas.microsoft.com/office/drawing/2016/5/10/chartex" xmlns:cx5="http://schemas.microsoft.com/office/drawing/2016/5/11/chartex" xmlns:cx6="http://schemas.microsoft.com/office/drawing/2016/5/12/chartex" xmlns:cx7="http://schemas.microsoft.com/office/drawing/2016/5/13/chartex" xmlns:cx8="http://schemas.microsoft.com/office/drawing/2016/5/14/chartex" xmlns:mc="http://schemas.openxmlformats.org/markup-compatibility/2006" xmlns:aink="http://schemas.microsoft.com/office/drawing/2016/ink" xmlns:am3d="http://schemas.microsoft.com/office/drawing/2017/model3d" xmlns:o="urn:schemas-microsoft-com:office:office" xmlns:oel="http://schemas.microsoft.com/office/2019/extlst" xmlns:r="http://schemas.openxmlformats.org/officeDocument/2006/relationships" xmlns:m="http://schemas.openxmlformats.org/officeDocument/2006/math" xmlns:v="urn:schemas-microsoft-com:vml" xmlns:wp14="http://schemas.microsoft.com/office/word/2010/wordprocessingDrawing" xmlns:wp="http://schemas.openxmlformats.org/drawingml/2006/wordprocessingDrawing" xmlns:w10="urn:schemas-microsoft-com:office:word" xmlns:w="http://schemas.openxmlformats.org/wordprocessingml/2006/main" xmlns:w14="http://schemas.microsoft.com/office/word/2010/wordml" xmlns:w15="http://schemas.microsoft.com/office/word/2012/wordml" xmlns:w16cex="http://schemas.microsoft.com/office/word/2018/wordml/cex" xmlns:w16cid="http://schemas.microsoft.com/office/word/2016/wordml/cid" xmlns:w16="http://schemas.microsoft.com/office/word/2018/wordml" xmlns:w16du="http://schemas.microsoft.com/office/word/2023/wordml/word16du" xmlns:w16sdtdh="http://schemas.microsoft.com/office/word/2020/wordml/sdtdatahash" xmlns:w16se="http://schemas.microsoft.com/office/word/2015/wordml/symex" xmlns:wpg="http://schemas.microsoft.com/office/word/2010/wordprocessingGroup" xmlns:wpi="http://schemas.microsoft.com/office/word/2010/wordprocessingInk" xmlns:wne="http://schemas.microsoft.com/office/word/2006/wordml" xmlns:wps="http://schemas.microsoft.com/office/word/2010/wordprocessingShape" mc:Ignorable="w14 w15 w16se w16cid w16 w16cex w16sdtdh w16du wp14">
+<w:hdr xmlns:wpc="http://schemas.microsoft.com/office/word/2010/wordprocessingCanvas" xmlns:cx="http://schemas.microsoft.com/office/drawing/2014/chartex" xmlns:cx1="http://schemas.microsoft.com/office/drawing/2015/9/8/chartex" xmlns:cx2="http://schemas.microsoft.com/office/drawing/2015/10/21/chartex" xmlns:cx3="http://schemas.microsoft.com/office/drawing/2016/5/9/chartex" xmlns:cx4="http://schemas.microsoft.com/office/drawing/2016/5/10/chartex" xmlns:cx5="http://schemas.microsoft.com/office/drawing/2016/5/11/chartex" xmlns:cx6="http://schemas.microsoft.com/office/drawing/2016/5/12/chartex" xmlns:cx7="http://schemas.microsoft.com/office/drawing/2016/5/13/chartex" xmlns:cx8="http://schemas.microsoft.com/office/drawing/2016/5/14/chartex" xmlns:mc="http://schemas.openxmlformats.org/markup-compatibility/2006" xmlns:aink="http://schemas.microsoft.com/office/drawing/2016/ink" xmlns:am3d="http://schemas.microsoft.com/office/drawing/2017/model3d" xmlns:o="urn:schemas-microsoft-com:office:office" xmlns:oel="http://schemas.microsoft.com/office/2019/extlst" xmlns:r="http://schemas.openxmlformats.org/officeDocument/2006/relationships" xmlns:m="http://schemas.openxmlformats.org/officeDocument/2006/math" xmlns:v="urn:schemas-microsoft-com:vml" xmlns:wp14="http://schemas.microsoft.com/office/word/2010/wordprocessingDrawing" xmlns:wp="http://schemas.openxmlformats.org/drawingml/2006/wordprocessingDrawing" xmlns:w10="urn:schemas-microsoft-com:office:word" xmlns:w="http://schemas.openxmlformats.org/wordprocessingml/2006/main" xmlns:w14="http://schemas.microsoft.com/office/word/2010/wordml" xmlns:w15="http://schemas.microsoft.com/office/word/2012/wordml" xmlns:w16cex="http://schemas.microsoft.com/office/word/2018/wordml/cex" xmlns:w16cid="http://schemas.microsoft.com/office/word/2016/wordml/cid" xmlns:w16="http://schemas.microsoft.com/office/word/2018/wordml" xmlns:w16sdtdh="http://schemas.microsoft.com/office/word/2020/wordml/sdtdatahash" xmlns:w16se="http://schemas.microsoft.com/office/word/2015/wordml/symex" xmlns:wpg="http://schemas.microsoft.com/office/word/2010/wordprocessingGroup" xmlns:wpi="http://schemas.microsoft.com/office/word/2010/wordprocessingInk" xmlns:wne="http://schemas.microsoft.com/office/word/2006/wordml" xmlns:wps="http://schemas.microsoft.com/office/word/2010/wordprocessingShape" mc:Ignorable="w14 w15 w16se w16cid w16 w16cex w16sdtdh wp14">
   <w:p>
     <w:pPr>
       <w:pStyle w:val="Header"/>
@@ -372,7 +408,7 @@
 </file>
 
 <file path=word/styles.xml><?xml version="1.0" encoding="utf-8"?>
-<w:styles xmlns:mc="http://schemas.openxmlformats.org/markup-compatibility/2006" xmlns:r="http://schemas.openxmlformats.org/officeDocument/2006/relationships" xmlns:w="http://schemas.openxmlformats.org/wordprocessingml/2006/main" xmlns:w14="http://schemas.microsoft.com/office/word/2010/wordml" xmlns:w15="http://schemas.microsoft.com/office/word/2012/wordml" xmlns:w16cex="http://schemas.microsoft.com/office/word/2018/wordml/cex" xmlns:w16cid="http://schemas.microsoft.com/office/word/2016/wordml/cid" xmlns:w16="http://schemas.microsoft.com/office/word/2018/wordml" xmlns:w16du="http://schemas.microsoft.com/office/word/2023/wordml/word16du" xmlns:w16sdtdh="http://schemas.microsoft.com/office/word/2020/wordml/sdtdatahash" xmlns:w16se="http://schemas.microsoft.com/office/word/2015/wordml/symex" mc:Ignorable="w14 w15 w16se w16cid w16 w16cex w16sdtdh w16du">
+<w:styles xmlns:mc="http://schemas.openxmlformats.org/markup-compatibility/2006" xmlns:r="http://schemas.openxmlformats.org/officeDocument/2006/relationships" xmlns:w="http://schemas.openxmlformats.org/wordprocessingml/2006/main" xmlns:w14="http://schemas.microsoft.com/office/word/2010/wordml" xmlns:w15="http://schemas.microsoft.com/office/word/2012/wordml" xmlns:w16cex="http://schemas.microsoft.com/office/word/2018/wordml/cex" xmlns:w16cid="http://schemas.microsoft.com/office/word/2016/wordml/cid" xmlns:w16="http://schemas.microsoft.com/office/word/2018/wordml" xmlns:w16sdtdh="http://schemas.microsoft.com/office/word/2020/wordml/sdtdatahash" xmlns:w16se="http://schemas.microsoft.com/office/word/2015/wordml/symex" mc:Ignorable="w14 w15 w16se w16cid w16 w16cex w16sdtdh">
   <w:docDefaults>
     <w:rPrDefault>
       <w:rPr>

</xml_diff>